<commit_message>
new transfer new life - didn't debug it yet
</commit_message>
<xml_diff>
--- a/313945925W.docx
+++ b/313945925W.docx
@@ -57,6 +57,8 @@
           <w:rtl/>
         </w:rPr>
       </w:pPr>
+      <w:bookmarkStart w:id="0" w:name="_GoBack"/>
+      <w:bookmarkEnd w:id="0"/>
     </w:p>
     <w:p>
       <w:pPr>
@@ -351,7 +353,7 @@
           </mc:Choice>
           <mc:Fallback>
             <w:pict>
-              <v:shapetype w14:anchorId="5BD28698" id="_x0000_t32" coordsize="21600,21600" o:spt="32" o:oned="t" path="m,l21600,21600e" filled="f">
+              <v:shapetype w14:anchorId="2A26D05B" id="_x0000_t32" coordsize="21600,21600" o:spt="32" o:oned="t" path="m,l21600,21600e" filled="f">
                 <v:path arrowok="t" fillok="f" o:connecttype="none"/>
                 <o:lock v:ext="edit" shapetype="t"/>
               </v:shapetype>
@@ -423,7 +425,7 @@
           </mc:Choice>
           <mc:Fallback>
             <w:pict>
-              <v:shape w14:anchorId="3E4B2E6A" id="Straight Arrow Connector 19" o:spid="_x0000_s1026" type="#_x0000_t32" style="position:absolute;margin-left:49.5pt;margin-top:20.5pt;width:81pt;height:42.5pt;flip:y;z-index:251677696;visibility:visible;mso-wrap-style:square;mso-wrap-distance-left:9pt;mso-wrap-distance-top:0;mso-wrap-distance-right:9pt;mso-wrap-distance-bottom:0;mso-position-horizontal:absolute;mso-position-horizontal-relative:text;mso-position-vertical:absolute;mso-position-vertical-relative:text" o:gfxdata="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" strokecolor="#4472c4 [3204]" strokeweight=".5pt">
+              <v:shape w14:anchorId="087BB8D3" id="Straight Arrow Connector 19" o:spid="_x0000_s1026" type="#_x0000_t32" style="position:absolute;margin-left:49.5pt;margin-top:20.5pt;width:81pt;height:42.5pt;flip:y;z-index:251677696;visibility:visible;mso-wrap-style:square;mso-wrap-distance-left:9pt;mso-wrap-distance-top:0;mso-wrap-distance-right:9pt;mso-wrap-distance-bottom:0;mso-position-horizontal:absolute;mso-position-horizontal-relative:text;mso-position-vertical:absolute;mso-position-vertical-relative:text" o:gfxdata="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" strokecolor="#4472c4 [3204]" strokeweight=".5pt">
                 <v:stroke endarrow="block" joinstyle="miter"/>
               </v:shape>
             </w:pict>
@@ -758,7 +760,7 @@
           </mc:Choice>
           <mc:Fallback>
             <w:pict>
-              <v:shape w14:anchorId="26DB5061" id="Straight Arrow Connector 25" o:spid="_x0000_s1026" type="#_x0000_t32" style="position:absolute;margin-left:73pt;margin-top:17pt;width:55pt;height:30.5pt;flip:x;z-index:251687936;visibility:visible;mso-wrap-style:square;mso-width-percent:0;mso-height-percent:0;mso-wrap-distance-left:9pt;mso-wrap-distance-top:0;mso-wrap-distance-right:9pt;mso-wrap-distance-bottom:0;mso-position-horizontal:absolute;mso-position-horizontal-relative:text;mso-position-vertical:absolute;mso-position-vertical-relative:text;mso-width-percent:0;mso-height-percent:0;mso-width-relative:margin;mso-height-relative:margin" o:gfxdata="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" strokecolor="#4472c4 [3204]" strokeweight=".5pt">
+              <v:shape w14:anchorId="33C198CD" id="Straight Arrow Connector 25" o:spid="_x0000_s1026" type="#_x0000_t32" style="position:absolute;margin-left:73pt;margin-top:17pt;width:55pt;height:30.5pt;flip:x;z-index:251687936;visibility:visible;mso-wrap-style:square;mso-width-percent:0;mso-height-percent:0;mso-wrap-distance-left:9pt;mso-wrap-distance-top:0;mso-wrap-distance-right:9pt;mso-wrap-distance-bottom:0;mso-position-horizontal:absolute;mso-position-horizontal-relative:text;mso-position-vertical:absolute;mso-position-vertical-relative:text;mso-width-percent:0;mso-height-percent:0;mso-width-relative:margin;mso-height-relative:margin" o:gfxdata="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" strokecolor="#4472c4 [3204]" strokeweight=".5pt">
                 <v:stroke endarrow="block" joinstyle="miter"/>
               </v:shape>
             </w:pict>
@@ -832,7 +834,7 @@
           </mc:Choice>
           <mc:Fallback>
             <w:pict>
-              <v:shape w14:anchorId="40AF9BF8" id="Straight Arrow Connector 24" o:spid="_x0000_s1026" type="#_x0000_t32" style="position:absolute;margin-left:217pt;margin-top:3.5pt;width:72.5pt;height:34pt;flip:x y;z-index:251685888;visibility:visible;mso-wrap-style:square;mso-width-percent:0;mso-height-percent:0;mso-wrap-distance-left:9pt;mso-wrap-distance-top:0;mso-wrap-distance-right:9pt;mso-wrap-distance-bottom:0;mso-position-horizontal:absolute;mso-position-horizontal-relative:text;mso-position-vertical:absolute;mso-position-vertical-relative:text;mso-width-percent:0;mso-height-percent:0;mso-width-relative:margin;mso-height-relative:margin" o:gfxdata="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" strokecolor="#4472c4 [3204]" strokeweight=".5pt">
+              <v:shape w14:anchorId="2A771A78" id="Straight Arrow Connector 24" o:spid="_x0000_s1026" type="#_x0000_t32" style="position:absolute;margin-left:217pt;margin-top:3.5pt;width:72.5pt;height:34pt;flip:x y;z-index:251685888;visibility:visible;mso-wrap-style:square;mso-width-percent:0;mso-height-percent:0;mso-wrap-distance-left:9pt;mso-wrap-distance-top:0;mso-wrap-distance-right:9pt;mso-wrap-distance-bottom:0;mso-position-horizontal:absolute;mso-position-horizontal-relative:text;mso-position-vertical:absolute;mso-position-vertical-relative:text;mso-width-percent:0;mso-height-percent:0;mso-width-relative:margin;mso-height-relative:margin" o:gfxdata="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" strokecolor="#4472c4 [3204]" strokeweight=".5pt">
                 <v:stroke endarrow="block" joinstyle="miter"/>
               </v:shape>
             </w:pict>
@@ -1569,7 +1571,7 @@
           </mc:Choice>
           <mc:Fallback>
             <w:pict>
-              <v:shape w14:anchorId="7621336E" id="Straight Arrow Connector 26" o:spid="_x0000_s1026" type="#_x0000_t32" style="position:absolute;margin-left:74.5pt;margin-top:3.55pt;width:52pt;height:24.5pt;flip:x y;z-index:251689984;visibility:visible;mso-wrap-style:square;mso-width-percent:0;mso-height-percent:0;mso-wrap-distance-left:9pt;mso-wrap-distance-top:0;mso-wrap-distance-right:9pt;mso-wrap-distance-bottom:0;mso-position-horizontal:absolute;mso-position-horizontal-relative:text;mso-position-vertical:absolute;mso-position-vertical-relative:text;mso-width-percent:0;mso-height-percent:0;mso-width-relative:margin;mso-height-relative:margin" o:gfxdata="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" strokecolor="#4472c4 [3204]" strokeweight=".5pt">
+              <v:shape w14:anchorId="7BD9DC1B" id="Straight Arrow Connector 26" o:spid="_x0000_s1026" type="#_x0000_t32" style="position:absolute;margin-left:74.5pt;margin-top:3.55pt;width:52pt;height:24.5pt;flip:x y;z-index:251689984;visibility:visible;mso-wrap-style:square;mso-width-percent:0;mso-height-percent:0;mso-wrap-distance-left:9pt;mso-wrap-distance-top:0;mso-wrap-distance-right:9pt;mso-wrap-distance-bottom:0;mso-position-horizontal:absolute;mso-position-horizontal-relative:text;mso-position-vertical:absolute;mso-position-vertical-relative:text;mso-width-percent:0;mso-height-percent:0;mso-width-relative:margin;mso-height-relative:margin" o:gfxdata="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" strokecolor="#4472c4 [3204]" strokeweight=".5pt">
                 <v:stroke endarrow="block" joinstyle="miter"/>
               </v:shape>
             </w:pict>
@@ -1643,7 +1645,7 @@
           </mc:Choice>
           <mc:Fallback>
             <w:pict>
-              <v:shape w14:anchorId="68EFF78D" id="Straight Arrow Connector 27" o:spid="_x0000_s1026" type="#_x0000_t32" style="position:absolute;margin-left:221.5pt;margin-top:6.55pt;width:106pt;height:55pt;flip:x;z-index:251692032;visibility:visible;mso-wrap-style:square;mso-width-percent:0;mso-height-percent:0;mso-wrap-distance-left:9pt;mso-wrap-distance-top:0;mso-wrap-distance-right:9pt;mso-wrap-distance-bottom:0;mso-position-horizontal:absolute;mso-position-horizontal-relative:text;mso-position-vertical:absolute;mso-position-vertical-relative:text;mso-width-percent:0;mso-height-percent:0;mso-width-relative:margin;mso-height-relative:margin" o:gfxdata="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" strokecolor="#4472c4 [3204]" strokeweight=".5pt">
+              <v:shape w14:anchorId="6056012A" id="Straight Arrow Connector 27" o:spid="_x0000_s1026" type="#_x0000_t32" style="position:absolute;margin-left:221.5pt;margin-top:6.55pt;width:106pt;height:55pt;flip:x;z-index:251692032;visibility:visible;mso-wrap-style:square;mso-width-percent:0;mso-height-percent:0;mso-wrap-distance-left:9pt;mso-wrap-distance-top:0;mso-wrap-distance-right:9pt;mso-wrap-distance-bottom:0;mso-position-horizontal:absolute;mso-position-horizontal-relative:text;mso-position-vertical:absolute;mso-position-vertical-relative:text;mso-width-percent:0;mso-height-percent:0;mso-width-relative:margin;mso-height-relative:margin" o:gfxdata="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" strokecolor="#4472c4 [3204]" strokeweight=".5pt">
                 <v:stroke endarrow="block" joinstyle="miter"/>
               </v:shape>
             </w:pict>
@@ -1711,7 +1713,7 @@
           </mc:Choice>
           <mc:Fallback>
             <w:pict>
-              <v:shape w14:anchorId="18073BDA" id="Straight Arrow Connector 22" o:spid="_x0000_s1026" type="#_x0000_t32" style="position:absolute;margin-left:214pt;margin-top:8.55pt;width:81pt;height:42.5pt;flip:y;z-index:251681792;visibility:visible;mso-wrap-style:square;mso-wrap-distance-left:9pt;mso-wrap-distance-top:0;mso-wrap-distance-right:9pt;mso-wrap-distance-bottom:0;mso-position-horizontal:absolute;mso-position-horizontal-relative:text;mso-position-vertical:absolute;mso-position-vertical-relative:text" o:gfxdata="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" strokecolor="#4472c4 [3204]" strokeweight=".5pt">
+              <v:shape w14:anchorId="5705586A" id="Straight Arrow Connector 22" o:spid="_x0000_s1026" type="#_x0000_t32" style="position:absolute;margin-left:214pt;margin-top:8.55pt;width:81pt;height:42.5pt;flip:y;z-index:251681792;visibility:visible;mso-wrap-style:square;mso-wrap-distance-left:9pt;mso-wrap-distance-top:0;mso-wrap-distance-right:9pt;mso-wrap-distance-bottom:0;mso-position-horizontal:absolute;mso-position-horizontal-relative:text;mso-position-vertical:absolute;mso-position-vertical-relative:text" o:gfxdata="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" strokecolor="#4472c4 [3204]" strokeweight=".5pt">
                 <v:stroke endarrow="block" joinstyle="miter"/>
               </v:shape>
             </w:pict>
@@ -1785,7 +1787,7 @@
           </mc:Choice>
           <mc:Fallback>
             <w:pict>
-              <v:shape w14:anchorId="4BAAB0B8" id="Straight Arrow Connector 21" o:spid="_x0000_s1026" type="#_x0000_t32" style="position:absolute;margin-left:48pt;margin-top:8.05pt;width:80pt;height:40.5pt;z-index:251679744;visibility:visible;mso-wrap-style:square;mso-width-percent:0;mso-height-percent:0;mso-wrap-distance-left:9pt;mso-wrap-distance-top:0;mso-wrap-distance-right:9pt;mso-wrap-distance-bottom:0;mso-position-horizontal:absolute;mso-position-horizontal-relative:text;mso-position-vertical:absolute;mso-position-vertical-relative:text;mso-width-percent:0;mso-height-percent:0;mso-width-relative:margin;mso-height-relative:margin" o:gfxdata="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" strokecolor="#4472c4 [3204]" strokeweight=".5pt">
+              <v:shape w14:anchorId="25280853" id="Straight Arrow Connector 21" o:spid="_x0000_s1026" type="#_x0000_t32" style="position:absolute;margin-left:48pt;margin-top:8.05pt;width:80pt;height:40.5pt;z-index:251679744;visibility:visible;mso-wrap-style:square;mso-width-percent:0;mso-height-percent:0;mso-wrap-distance-left:9pt;mso-wrap-distance-top:0;mso-wrap-distance-right:9pt;mso-wrap-distance-bottom:0;mso-position-horizontal:absolute;mso-position-horizontal-relative:text;mso-position-vertical:absolute;mso-position-vertical-relative:text;mso-width-percent:0;mso-height-percent:0;mso-width-relative:margin;mso-height-relative:margin" o:gfxdata="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" strokecolor="#4472c4 [3204]" strokeweight=".5pt">
                 <v:stroke endarrow="block" joinstyle="miter"/>
               </v:shape>
             </w:pict>
@@ -2461,6 +2463,7 @@
       <w:pPr>
         <w:bidi/>
         <w:rPr>
+          <w:rFonts w:hint="cs"/>
           <w:rtl/>
         </w:rPr>
       </w:pPr>
@@ -2507,8 +2510,6 @@
           <w:rtl/>
         </w:rPr>
       </w:pPr>
-      <w:bookmarkStart w:id="0" w:name="_GoBack"/>
-      <w:bookmarkEnd w:id="0"/>
     </w:p>
     <w:p>
       <w:pPr>

</xml_diff>

<commit_message>
Mega Fix - fixed coherence and commission and transfer
</commit_message>
<xml_diff>
--- a/313945925W.docx
+++ b/313945925W.docx
@@ -23,42 +23,16 @@
           <w:szCs w:val="32"/>
           <w:rtl/>
         </w:rPr>
-        <w:t xml:space="preserve">מסמך </w:t>
-      </w:r>
-      <w:proofErr w:type="spellStart"/>
-      <w:r>
-        <w:rPr>
-          <w:rFonts w:hint="cs"/>
-          <w:b/>
-          <w:bCs/>
-          <w:sz w:val="32"/>
-          <w:szCs w:val="32"/>
-          <w:rtl/>
-        </w:rPr>
-        <w:t>אפיון-</w:t>
-      </w:r>
-      <w:proofErr w:type="spellEnd"/>
-      <w:r>
-        <w:rPr>
-          <w:rFonts w:hint="cs"/>
-          <w:b/>
-          <w:bCs/>
-          <w:sz w:val="32"/>
-          <w:szCs w:val="32"/>
-          <w:rtl/>
-        </w:rPr>
-        <w:t xml:space="preserve"> רטוב 2</w:t>
-      </w:r>
-    </w:p>
-    <w:p>
-      <w:pPr>
-        <w:bidi/>
-        <w:rPr>
-          <w:rtl/>
-        </w:rPr>
-      </w:pPr>
-      <w:bookmarkStart w:id="0" w:name="_GoBack"/>
-      <w:bookmarkEnd w:id="0"/>
+        <w:t>מסמך אפיון- רטוב 2</w:t>
+      </w:r>
+    </w:p>
+    <w:p>
+      <w:pPr>
+        <w:bidi/>
+        <w:rPr>
+          <w:rtl/>
+        </w:rPr>
+      </w:pPr>
     </w:p>
     <w:p>
       <w:pPr>
@@ -124,7 +98,6 @@
                             <w:pPr>
                               <w:bidi/>
                               <w:rPr>
-                                <w:rFonts w:hint="cs"/>
                                 <w:rtl/>
                               </w:rPr>
                             </w:pPr>
@@ -174,7 +147,6 @@
                       <w:pPr>
                         <w:bidi/>
                         <w:rPr>
-                          <w:rFonts w:hint="cs"/>
                           <w:rtl/>
                         </w:rPr>
                       </w:pPr>
@@ -232,7 +204,6 @@
                             <w:pPr>
                               <w:bidi/>
                               <w:rPr>
-                                <w:rFonts w:hint="cs"/>
                                 <w:rtl/>
                               </w:rPr>
                             </w:pPr>
@@ -267,7 +238,6 @@
                       <w:pPr>
                         <w:bidi/>
                         <w:rPr>
-                          <w:rFonts w:hint="cs"/>
                           <w:rtl/>
                         </w:rPr>
                       </w:pPr>
@@ -633,7 +603,6 @@
                             <w:pPr>
                               <w:bidi/>
                               <w:rPr>
-                                <w:rFonts w:hint="cs"/>
                                 <w:rtl/>
                               </w:rPr>
                             </w:pPr>
@@ -674,7 +643,6 @@
                       <w:pPr>
                         <w:bidi/>
                         <w:rPr>
-                          <w:rFonts w:hint="cs"/>
                           <w:rtl/>
                         </w:rPr>
                       </w:pPr>
@@ -906,7 +874,6 @@
                             <w:pPr>
                               <w:bidi/>
                               <w:rPr>
-                                <w:rFonts w:hint="cs"/>
                                 <w:rtl/>
                               </w:rPr>
                             </w:pPr>
@@ -949,7 +916,6 @@
                       <w:pPr>
                         <w:bidi/>
                         <w:rPr>
-                          <w:rFonts w:hint="cs"/>
                           <w:rtl/>
                         </w:rPr>
                       </w:pPr>
@@ -1338,7 +1304,6 @@
                             <w:pPr>
                               <w:bidi/>
                               <w:rPr>
-                                <w:rFonts w:hint="cs"/>
                                 <w:rtl/>
                               </w:rPr>
                             </w:pPr>
@@ -1381,7 +1346,6 @@
                       <w:pPr>
                         <w:bidi/>
                         <w:rPr>
-                          <w:rFonts w:hint="cs"/>
                           <w:rtl/>
                         </w:rPr>
                       </w:pPr>
@@ -1444,7 +1408,6 @@
                             <w:pPr>
                               <w:bidi/>
                               <w:rPr>
-                                <w:rFonts w:hint="cs"/>
                                 <w:rtl/>
                               </w:rPr>
                             </w:pPr>
@@ -1485,7 +1448,6 @@
                       <w:pPr>
                         <w:bidi/>
                         <w:rPr>
-                          <w:rFonts w:hint="cs"/>
                           <w:rtl/>
                         </w:rPr>
                       </w:pPr>
@@ -1859,7 +1821,6 @@
                             <w:pPr>
                               <w:bidi/>
                               <w:rPr>
-                                <w:rFonts w:hint="cs"/>
                                 <w:rtl/>
                               </w:rPr>
                             </w:pPr>
@@ -1905,7 +1866,6 @@
                       <w:pPr>
                         <w:bidi/>
                         <w:rPr>
-                          <w:rFonts w:hint="cs"/>
                           <w:rtl/>
                         </w:rPr>
                       </w:pPr>
@@ -1965,7 +1925,6 @@
                             <w:pPr>
                               <w:bidi/>
                               <w:rPr>
-                                <w:rFonts w:hint="cs"/>
                                 <w:rtl/>
                               </w:rPr>
                             </w:pPr>
@@ -2012,7 +1971,6 @@
                       <w:pPr>
                         <w:bidi/>
                         <w:rPr>
-                          <w:rFonts w:hint="cs"/>
                           <w:rtl/>
                         </w:rPr>
                       </w:pPr>
@@ -2344,7 +2302,6 @@
       <w:pPr>
         <w:bidi/>
         <w:rPr>
-          <w:rFonts w:hint="cs"/>
           <w:rtl/>
         </w:rPr>
       </w:pPr>
@@ -2364,6 +2321,98 @@
           <w:rtl/>
         </w:rPr>
         <w:t xml:space="preserve"> מקבל ארגומנטים לריצת המתודות מהכספומט והבנק ועושה את הפעלות הנדרשות ומחזיר מידע בהתאם.</w:t>
+      </w:r>
+    </w:p>
+    <w:p>
+      <w:pPr>
+        <w:bidi/>
+        <w:rPr>
+          <w:rtl/>
+        </w:rPr>
+      </w:pPr>
+    </w:p>
+    <w:p>
+      <w:pPr>
+        <w:bidi/>
+        <w:rPr>
+          <w:u w:val="single"/>
+          <w:rtl/>
+        </w:rPr>
+      </w:pPr>
+      <w:r>
+        <w:rPr>
+          <w:rFonts w:hint="cs"/>
+          <w:u w:val="single"/>
+          <w:rtl/>
+        </w:rPr>
+        <w:t>מבנה נתונים:</w:t>
+      </w:r>
+    </w:p>
+    <w:p>
+      <w:pPr>
+        <w:bidi/>
+        <w:rPr>
+          <w:rtl/>
+        </w:rPr>
+      </w:pPr>
+      <w:r>
+        <w:rPr>
+          <w:rFonts w:hint="cs"/>
+          <w:rtl/>
+        </w:rPr>
+        <w:t xml:space="preserve">השתמשנו ב </w:t>
+      </w:r>
+      <w:r>
+        <w:t>STL Map</w:t>
+      </w:r>
+      <w:r>
+        <w:rPr>
+          <w:rFonts w:hint="cs"/>
+          <w:rtl/>
+        </w:rPr>
+        <w:t xml:space="preserve"> על מנת להחזיק את החשבונות. המפתח הוא מספר החשבון ושאר המידע: סיסמא, יתרה, הם הערכים המוחזקים במבנה הנתונים. המבנה היה גלובלי על מנת לאפשר גישה לכל הקבצים אל החשבונות.</w:t>
+      </w:r>
+    </w:p>
+    <w:p>
+      <w:pPr>
+        <w:bidi/>
+        <w:rPr>
+          <w:rtl/>
+        </w:rPr>
+      </w:pPr>
+      <w:r>
+        <w:rPr>
+          <w:rFonts w:hint="cs"/>
+          <w:rtl/>
+        </w:rPr>
+        <w:t xml:space="preserve">יצרנו </w:t>
+      </w:r>
+      <w:r>
+        <w:t>class Account</w:t>
+      </w:r>
+      <w:r>
+        <w:rPr>
+          <w:rFonts w:hint="cs"/>
+          <w:rtl/>
+        </w:rPr>
+        <w:t xml:space="preserve"> שבו יש מתודות שמאפשרות את הפעולה של הכספומט</w:t>
+      </w:r>
+      <w:r>
+        <w:rPr>
+          <w:rFonts w:hint="cs"/>
+          <w:rtl/>
+        </w:rPr>
+        <w:t xml:space="preserve"> כמו גם מתודות שמחזירות מידע על המצב הנוכחי של משתני ה</w:t>
+      </w:r>
+      <w:r>
+        <w:t>class</w:t>
+      </w:r>
+      <w:r>
+        <w:rPr>
+          <w:rFonts w:hint="cs"/>
+          <w:rtl/>
+        </w:rPr>
+        <w:t>.</w:t>
       </w:r>
     </w:p>
     <w:p>
@@ -2383,163 +2432,1178 @@
           <w:rtl/>
         </w:rPr>
       </w:pPr>
-      <w:proofErr w:type="gramStart"/>
-      <w:r>
+    </w:p>
+    <w:p>
+      <w:pPr>
+        <w:bidi/>
+        <w:rPr>
+          <w:u w:val="single"/>
+          <w:rtl/>
+        </w:rPr>
+      </w:pPr>
+    </w:p>
+    <w:p>
+      <w:pPr>
+        <w:bidi/>
+        <w:rPr>
+          <w:u w:val="single"/>
+          <w:rtl/>
+        </w:rPr>
+      </w:pPr>
+    </w:p>
+    <w:p>
+      <w:pPr>
+        <w:bidi/>
+        <w:rPr>
+          <w:u w:val="single"/>
+          <w:rtl/>
+        </w:rPr>
+      </w:pPr>
+    </w:p>
+    <w:p>
+      <w:pPr>
+        <w:bidi/>
+        <w:rPr>
+          <w:u w:val="single"/>
+          <w:rtl/>
+        </w:rPr>
+      </w:pPr>
+    </w:p>
+    <w:p>
+      <w:pPr>
+        <w:bidi/>
+        <w:rPr>
+          <w:u w:val="single"/>
+          <w:rtl/>
+        </w:rPr>
+      </w:pPr>
+      <w:r>
+        <w:rPr>
+          <w:rFonts w:hint="cs"/>
+          <w:u w:val="single"/>
+          <w:rtl/>
+        </w:rPr>
+        <w:lastRenderedPageBreak/>
+        <w:t>מימוש מקביליות</w:t>
+      </w:r>
+    </w:p>
+    <w:p>
+      <w:pPr>
+        <w:bidi/>
+        <w:rPr>
+          <w:rtl/>
+        </w:rPr>
+      </w:pPr>
+      <w:r>
+        <w:rPr>
+          <w:rFonts w:hint="cs"/>
+          <w:rtl/>
+        </w:rPr>
+        <w:t>בתחילת העבודה ניסינו לחשוב על מקביליות מקסימלית ואלה הקווים שהנחו אותנו:</w:t>
+      </w:r>
+    </w:p>
+    <w:p>
+      <w:pPr>
+        <w:pStyle w:val="ListParagraph"/>
+        <w:numPr>
+          <w:ilvl w:val="0"/>
+          <w:numId w:val="2"/>
+        </w:numPr>
+        <w:bidi/>
+      </w:pPr>
+      <w:r>
+        <w:rPr>
+          <w:rFonts w:hint="cs"/>
+          <w:rtl/>
+        </w:rPr>
+        <w:t>לבדוק מה הם המשאבים המשותפים</w:t>
+      </w:r>
+    </w:p>
+    <w:p>
+      <w:pPr>
+        <w:pStyle w:val="ListParagraph"/>
+        <w:numPr>
+          <w:ilvl w:val="0"/>
+          <w:numId w:val="2"/>
+        </w:numPr>
+        <w:bidi/>
+      </w:pPr>
+      <w:r>
+        <w:rPr>
+          <w:rFonts w:hint="cs"/>
+          <w:rtl/>
+        </w:rPr>
+        <w:t>הפרדה מרבית בין המשאבים המשותפים</w:t>
+      </w:r>
+    </w:p>
+    <w:p>
+      <w:pPr>
+        <w:pStyle w:val="ListParagraph"/>
+        <w:numPr>
+          <w:ilvl w:val="0"/>
+          <w:numId w:val="2"/>
+        </w:numPr>
+        <w:bidi/>
+      </w:pPr>
+      <w:r>
+        <w:rPr>
+          <w:rFonts w:hint="cs"/>
+          <w:rtl/>
+        </w:rPr>
+        <w:t>מנעול שונה לכל משאב.</w:t>
+      </w:r>
+    </w:p>
+    <w:p>
+      <w:pPr>
+        <w:bidi/>
+        <w:rPr>
+          <w:rtl/>
+        </w:rPr>
+      </w:pPr>
+      <w:r>
+        <w:rPr>
+          <w:rFonts w:hint="cs"/>
+          <w:rtl/>
+        </w:rPr>
+        <w:t>מתוך הנחות הללו הגענו להפרדה הבאה:</w:t>
+      </w:r>
+    </w:p>
+    <w:p>
+      <w:pPr>
+        <w:bidi/>
+        <w:rPr>
+          <w:rtl/>
+        </w:rPr>
+      </w:pPr>
+      <w:r>
+        <w:rPr>
+          <w:rFonts w:hint="cs"/>
+          <w:rtl/>
+        </w:rPr>
+        <w:t>ראשית הפרדנו בין החשבונות השונים ובתוך החשבון ישנם שני משאבים משותפים שגם ביניהם הפרדנו:</w:t>
+      </w:r>
+    </w:p>
+    <w:p>
+      <w:pPr>
+        <w:bidi/>
+        <w:rPr>
+          <w:rtl/>
+        </w:rPr>
+      </w:pPr>
+      <w:r>
+        <w:rPr>
+          <w:rFonts w:hint="cs"/>
+          <w:rtl/>
+        </w:rPr>
+        <w:t>א. היתרה</w:t>
+      </w:r>
+    </w:p>
+    <w:p>
+      <w:pPr>
+        <w:bidi/>
+        <w:rPr>
+          <w:rtl/>
+        </w:rPr>
+      </w:pPr>
+      <w:r>
+        <w:rPr>
+          <w:rFonts w:hint="cs"/>
+          <w:rtl/>
+        </w:rPr>
+        <w:t xml:space="preserve">ב. האם הוא </w:t>
+      </w:r>
+      <w:proofErr w:type="spellStart"/>
+      <w:r>
+        <w:t>vip</w:t>
+      </w:r>
+      <w:proofErr w:type="spellEnd"/>
+      <w:r>
+        <w:rPr>
+          <w:rFonts w:hint="cs"/>
+          <w:rtl/>
+        </w:rPr>
+        <w:t xml:space="preserve"> </w:t>
+      </w:r>
+    </w:p>
+    <w:p>
+      <w:pPr>
+        <w:bidi/>
+        <w:rPr>
+          <w:rFonts w:hint="cs"/>
+          <w:rtl/>
+        </w:rPr>
+      </w:pPr>
+      <w:r>
+        <w:rPr>
+          <w:rFonts w:hint="cs"/>
+          <w:rtl/>
+        </w:rPr>
+        <w:t xml:space="preserve">בנוסף יש צורך לנעול כתיבה למסמך </w:t>
+      </w:r>
+      <w:r>
+        <w:t>log</w:t>
+      </w:r>
+      <w:r>
+        <w:rPr>
+          <w:rFonts w:hint="cs"/>
+          <w:rtl/>
+        </w:rPr>
+        <w:t xml:space="preserve"> שכן מערכת ההפעלה אינה מגינה על מצב של מספר כותבים</w:t>
+      </w:r>
+      <w:r>
+        <w:t xml:space="preserve"> </w:t>
+      </w:r>
+      <w:r>
+        <w:rPr>
+          <w:rFonts w:hint="cs"/>
+          <w:rtl/>
+        </w:rPr>
+        <w:t xml:space="preserve"> ומנעול נוסף על מנת </w:t>
+      </w:r>
+      <w:r>
+        <w:rPr>
+          <w:rFonts w:hint="cs"/>
+          <w:rtl/>
+        </w:rPr>
+        <w:t>לאפשר נעילה כללית שלכלל הפונקציות למפת החשבונות.</w:t>
+      </w:r>
+    </w:p>
+    <w:p>
+      <w:pPr>
+        <w:bidi/>
+        <w:rPr>
+          <w:rtl/>
+        </w:rPr>
+      </w:pPr>
+      <w:r>
+        <w:rPr>
+          <w:rFonts w:hint="cs"/>
+          <w:rtl/>
+        </w:rPr>
+        <w:t>מתוך דרישות התרגיל נאלצנו להוריד ברמת המקביליות:</w:t>
+      </w:r>
+    </w:p>
+    <w:p>
+      <w:pPr>
+        <w:pStyle w:val="ListParagraph"/>
+        <w:numPr>
+          <w:ilvl w:val="0"/>
+          <w:numId w:val="2"/>
+        </w:numPr>
+        <w:bidi/>
+      </w:pPr>
+      <w:r>
+        <w:rPr>
+          <w:rFonts w:hint="cs"/>
+          <w:rtl/>
+        </w:rPr>
+        <w:t xml:space="preserve">מתוך הדרישה של נכונות לקיחת העמלה איחדנו את המנעולים של </w:t>
+      </w:r>
+      <w:proofErr w:type="spellStart"/>
+      <w:r>
+        <w:t>vip</w:t>
+      </w:r>
+      <w:proofErr w:type="spellEnd"/>
+      <w:r>
+        <w:rPr>
+          <w:rFonts w:hint="cs"/>
+          <w:rtl/>
+        </w:rPr>
+        <w:t xml:space="preserve"> ויתרה למנעול אחד לחשבון.</w:t>
+      </w:r>
+    </w:p>
+    <w:p>
+      <w:pPr>
+        <w:pStyle w:val="ListParagraph"/>
+        <w:numPr>
+          <w:ilvl w:val="0"/>
+          <w:numId w:val="2"/>
+        </w:numPr>
+        <w:bidi/>
+      </w:pPr>
+      <w:r>
+        <w:rPr>
+          <w:rFonts w:hint="cs"/>
+          <w:rtl/>
+        </w:rPr>
+        <w:t>מתוך הדרישה של הצורך להקפיא כתיבה לכלל החשבונות בעת הדפסת מצב הבנק הוספנו מנעול המפריד בין מצב הדפסת בנק (נעילת כלל החשבונות במנעול יחיד)</w:t>
+      </w:r>
+      <w:r>
+        <w:rPr>
+          <w:rFonts w:hint="cs"/>
+        </w:rPr>
+        <w:t xml:space="preserve"> </w:t>
+      </w:r>
+      <w:r>
+        <w:rPr>
+          <w:rFonts w:hint="cs"/>
+          <w:rtl/>
+        </w:rPr>
+        <w:t>לבין שינוים בחשבונות.</w:t>
+      </w:r>
+    </w:p>
+    <w:p>
+      <w:pPr>
+        <w:pStyle w:val="ListParagraph"/>
+        <w:numPr>
+          <w:ilvl w:val="0"/>
+          <w:numId w:val="2"/>
+        </w:numPr>
+        <w:bidi/>
+      </w:pPr>
+      <w:r>
+        <w:rPr>
+          <w:rFonts w:hint="cs"/>
+          <w:rtl/>
+        </w:rPr>
+        <w:t>מתוך הדרישה</w:t>
+      </w:r>
+      <w:r>
+        <w:rPr>
+          <w:rFonts w:hint="cs"/>
+          <w:rtl/>
+        </w:rPr>
+        <w:t xml:space="preserve"> </w:t>
+      </w:r>
+      <w:r>
+        <w:rPr>
+          <w:rFonts w:hint="cs"/>
+          <w:rtl/>
+        </w:rPr>
+        <w:t xml:space="preserve">של הדפסה סדרתית של </w:t>
+      </w:r>
+      <w:r>
+        <w:rPr>
+          <w:rFonts w:hint="cs"/>
+          <w:rtl/>
+        </w:rPr>
+        <w:t xml:space="preserve"> עבור לקיחת העמלה השתמשנו בשילוב בין שני מנעולים, מנעול ההדפסה ומנעול הגישה. מה שעוצר כתיבות חדשות לכתוב לחשבונות ופעולות חדשות לפעול בכספומטים.</w:t>
+      </w:r>
+    </w:p>
+    <w:p>
+      <w:pPr>
+        <w:bidi/>
+        <w:rPr>
+          <w:rtl/>
+        </w:rPr>
+      </w:pPr>
+      <w:r>
+        <w:rPr>
+          <w:rFonts w:hint="cs"/>
+          <w:rtl/>
+        </w:rPr>
+        <w:t xml:space="preserve">מכאן קיבלנו </w:t>
+      </w:r>
+      <w:r>
+        <w:rPr>
+          <w:rFonts w:hint="cs"/>
+          <w:rtl/>
+        </w:rPr>
+        <w:t>ארבעה</w:t>
+      </w:r>
+      <w:r>
+        <w:rPr>
+          <w:rFonts w:hint="cs"/>
+          <w:rtl/>
+        </w:rPr>
+        <w:t xml:space="preserve"> סוגי מנעולים שבכל אחד מהם כתבנו אלגוריתם נעילה שונה.</w:t>
+      </w:r>
+    </w:p>
+    <w:p>
+      <w:pPr>
+        <w:bidi/>
         <w:rPr>
           <w:b/>
           <w:bCs/>
-        </w:rPr>
-        <w:t>.</w:t>
-      </w:r>
-      <w:r>
-        <w:rPr>
+          <w:u w:val="single"/>
+          <w:rtl/>
+        </w:rPr>
+      </w:pPr>
+      <w:r>
+        <w:rPr>
+          <w:rFonts w:hint="cs"/>
           <w:b/>
           <w:bCs/>
-          <w:rtl/>
-        </w:rPr>
-        <w:t>תארו</w:t>
+          <w:u w:val="single"/>
+          <w:rtl/>
+        </w:rPr>
+        <w:t xml:space="preserve">1. נעילת חשבון בודד </w:t>
+      </w:r>
+    </w:p>
+    <w:p>
+      <w:pPr>
+        <w:bidi/>
+        <w:rPr>
+          <w:rtl/>
+        </w:rPr>
+      </w:pPr>
+      <w:r>
+        <w:rPr>
+          <w:rFonts w:hint="cs"/>
+          <w:rtl/>
+        </w:rPr>
+        <w:t xml:space="preserve">במקרה זה אנחנו רואים שיש יותר פעולות כותבות (לקיחת עמלה, שינוי סטטוס </w:t>
+      </w:r>
+      <w:proofErr w:type="spellStart"/>
+      <w:r>
+        <w:t>Vip</w:t>
+      </w:r>
+      <w:proofErr w:type="spellEnd"/>
+      <w:r>
+        <w:rPr>
+          <w:rFonts w:hint="cs"/>
+          <w:rtl/>
+        </w:rPr>
+        <w:t>, הפקדה, משיכה והעברה) מאשר פקודות קוראות (מצב החשבון, הדפסת הבנק) ולכן התאמנו את האלגוריתם שלנו להעדפה של כותבים על קוראים. מתוך הצורך הזה מצאנו אלגוריתם כזה המשתמש בארבעה מנעולים ושני סופרים:</w:t>
+      </w:r>
+    </w:p>
+    <w:p>
+      <w:pPr>
+        <w:pStyle w:val="ListParagraph"/>
+        <w:numPr>
+          <w:ilvl w:val="0"/>
+          <w:numId w:val="3"/>
+        </w:numPr>
+        <w:bidi/>
+      </w:pPr>
+      <w:r>
+        <w:rPr>
+          <w:rFonts w:hint="cs"/>
+          <w:rtl/>
+        </w:rPr>
+        <w:t>מנעול כותבים</w:t>
+      </w:r>
+      <w:r>
+        <w:rPr>
+          <w:rFonts w:hint="cs"/>
+          <w:rtl/>
+        </w:rPr>
+        <w:t>(</w:t>
+      </w:r>
+      <w:r>
+        <w:t>write</w:t>
+      </w:r>
+      <w:r>
+        <w:rPr>
+          <w:rFonts w:hint="cs"/>
+          <w:rtl/>
+        </w:rPr>
+        <w:t>)</w:t>
+      </w:r>
+      <w:r>
+        <w:rPr>
+          <w:rFonts w:hint="cs"/>
+          <w:rtl/>
+        </w:rPr>
+        <w:t xml:space="preserve"> </w:t>
+      </w:r>
+      <w:r>
+        <w:rPr>
+          <w:rtl/>
+        </w:rPr>
+        <w:t>–</w:t>
+      </w:r>
+      <w:r>
+        <w:rPr>
+          <w:rFonts w:hint="cs"/>
+          <w:rtl/>
+        </w:rPr>
+        <w:t xml:space="preserve"> מנעול המשותף לכלל הכותבים </w:t>
+      </w:r>
+      <w:r>
+        <w:rPr>
+          <w:rFonts w:hint="cs"/>
+          <w:rtl/>
+        </w:rPr>
+        <w:t>הנדרש לצורך עדכון סופר ה</w:t>
+      </w:r>
+      <w:r>
+        <w:rPr>
+          <w:rFonts w:hint="cs"/>
+          <w:rtl/>
+        </w:rPr>
+        <w:t>כותבים</w:t>
+      </w:r>
+    </w:p>
+    <w:p>
+      <w:pPr>
+        <w:pStyle w:val="ListParagraph"/>
+        <w:numPr>
+          <w:ilvl w:val="0"/>
+          <w:numId w:val="3"/>
+        </w:numPr>
+        <w:bidi/>
+      </w:pPr>
+      <w:r>
+        <w:rPr>
+          <w:rFonts w:hint="cs"/>
+          <w:rtl/>
+        </w:rPr>
+        <w:t xml:space="preserve">מנעול קוראים </w:t>
+      </w:r>
+      <w:r>
+        <w:rPr>
+          <w:rFonts w:hint="cs"/>
+          <w:rtl/>
+        </w:rPr>
+        <w:t>(</w:t>
+      </w:r>
+      <w:r>
+        <w:t>read</w:t>
+      </w:r>
+      <w:r>
+        <w:rPr>
+          <w:rFonts w:hint="cs"/>
+          <w:rtl/>
+        </w:rPr>
+        <w:t>)</w:t>
+      </w:r>
+      <w:r>
+        <w:rPr>
+          <w:rtl/>
+        </w:rPr>
+        <w:t>–</w:t>
+      </w:r>
+      <w:r>
+        <w:rPr>
+          <w:rFonts w:hint="cs"/>
+          <w:rtl/>
+        </w:rPr>
+        <w:t xml:space="preserve"> מנעול המשותף לכלל הקוראים הנדרש לצורך עדכון סופר הקוראים</w:t>
+      </w:r>
+    </w:p>
+    <w:p>
+      <w:pPr>
+        <w:pStyle w:val="ListParagraph"/>
+        <w:numPr>
+          <w:ilvl w:val="0"/>
+          <w:numId w:val="3"/>
+        </w:numPr>
+        <w:bidi/>
+      </w:pPr>
+      <w:r>
+        <w:rPr>
+          <w:rFonts w:hint="cs"/>
+          <w:rtl/>
+        </w:rPr>
+        <w:t>מנעול רשות לקוראים</w:t>
+      </w:r>
+      <w:r>
+        <w:rPr>
+          <w:rFonts w:hint="cs"/>
+          <w:rtl/>
+        </w:rPr>
+        <w:t>(</w:t>
+      </w:r>
+      <w:proofErr w:type="spellStart"/>
+      <w:r>
+        <w:t>readtry</w:t>
+      </w:r>
+      <w:proofErr w:type="spellEnd"/>
+      <w:r>
+        <w:rPr>
+          <w:rFonts w:hint="cs"/>
+          <w:rtl/>
+        </w:rPr>
+        <w:t>)</w:t>
+      </w:r>
+      <w:r>
+        <w:rPr>
+          <w:rFonts w:hint="cs"/>
+          <w:rtl/>
+        </w:rPr>
+        <w:t xml:space="preserve"> </w:t>
+      </w:r>
+      <w:r>
+        <w:rPr>
+          <w:rtl/>
+        </w:rPr>
+        <w:t>–</w:t>
+      </w:r>
+      <w:r>
+        <w:rPr>
+          <w:rFonts w:hint="cs"/>
+          <w:rtl/>
+        </w:rPr>
+        <w:t xml:space="preserve"> מנעול שבעזרתו יצרנו את העדפה לכותבים (יורחב בהמשך)</w:t>
+      </w:r>
+    </w:p>
+    <w:p>
+      <w:pPr>
+        <w:pStyle w:val="ListParagraph"/>
+        <w:numPr>
+          <w:ilvl w:val="0"/>
+          <w:numId w:val="3"/>
+        </w:numPr>
+        <w:bidi/>
+      </w:pPr>
+      <w:r>
+        <w:rPr>
+          <w:rFonts w:hint="cs"/>
+          <w:rtl/>
+        </w:rPr>
+        <w:t xml:space="preserve">מנעול המשאב </w:t>
+      </w:r>
+      <w:r>
+        <w:rPr>
+          <w:rFonts w:hint="cs"/>
+          <w:rtl/>
+        </w:rPr>
+        <w:t>(</w:t>
+      </w:r>
+      <w:r>
+        <w:t>resource</w:t>
+      </w:r>
+      <w:r>
+        <w:rPr>
+          <w:rFonts w:hint="cs"/>
+          <w:rtl/>
+        </w:rPr>
+        <w:t>)</w:t>
+      </w:r>
+      <w:r>
+        <w:rPr>
+          <w:rtl/>
+        </w:rPr>
+        <w:t>–</w:t>
+      </w:r>
+      <w:r>
+        <w:rPr>
+          <w:rFonts w:hint="cs"/>
+          <w:rtl/>
+        </w:rPr>
+        <w:t xml:space="preserve"> חוסם כתיבה וחוסם שני כותבים בו זמנית</w:t>
+      </w:r>
+    </w:p>
+    <w:p>
+      <w:pPr>
+        <w:bidi/>
+        <w:rPr>
+          <w:rtl/>
+        </w:rPr>
+      </w:pPr>
+    </w:p>
+    <w:p>
+      <w:pPr>
+        <w:bidi/>
+        <w:rPr>
+          <w:rtl/>
+        </w:rPr>
+      </w:pPr>
+      <w:r>
+        <w:rPr>
+          <w:rFonts w:hint="cs"/>
+          <w:rtl/>
+        </w:rPr>
+        <w:t>אלגוריתם הכתיבה</w:t>
+      </w:r>
+      <w:r>
+        <w:rPr>
+          <w:rFonts w:hint="cs"/>
+          <w:rtl/>
+        </w:rPr>
+        <w:t>:</w:t>
+      </w:r>
+    </w:p>
+    <w:p>
+      <w:r>
+        <w:t>Lock(&amp;write)</w:t>
+      </w:r>
+      <w:r>
+        <w:rPr>
+          <w:rFonts w:hint="cs"/>
+          <w:rtl/>
+        </w:rPr>
+        <w:t xml:space="preserve"> </w:t>
+      </w:r>
+    </w:p>
+    <w:p>
+      <w:proofErr w:type="spellStart"/>
+      <w:r>
+        <w:t>Write_counter</w:t>
+      </w:r>
+      <w:proofErr w:type="spellEnd"/>
+      <w:r>
+        <w:t>++;</w:t>
+      </w:r>
+    </w:p>
+    <w:p>
+      <w:r>
+        <w:t>If (</w:t>
+      </w:r>
+      <w:proofErr w:type="spellStart"/>
+      <w:r>
+        <w:t>write_counter</w:t>
+      </w:r>
+      <w:proofErr w:type="spellEnd"/>
+      <w:r>
+        <w:t xml:space="preserve"> == 1</w:t>
+      </w:r>
+      <w:proofErr w:type="gramStart"/>
+      <w:r>
+        <w:t>)  /</w:t>
       </w:r>
       <w:proofErr w:type="gramEnd"/>
+      <w:r>
+        <w:t>/ first writer to write)</w:t>
+      </w:r>
+    </w:p>
+    <w:p>
+      <w:r>
+        <w:tab/>
+        <w:t>Lock (&amp;</w:t>
+      </w:r>
+      <w:proofErr w:type="spellStart"/>
       <w:r>
         <w:rPr>
           <w:b/>
           <w:bCs/>
-          <w:rtl/>
-        </w:rPr>
-        <w:t xml:space="preserve"> את מבנה הנתונים בו תשתמשו - מנשק הפעולות, משתני המצב, צורת ארגון הנתונים והשדות (מלבד האינפורמציה) אותם אתם כוללים בנתון לצורך שילובו במבנה הנתונים. נמקו מדוע בחרתם להשתמש במבנה נתונים זה</w:t>
-      </w:r>
-    </w:p>
-    <w:p>
-      <w:pPr>
-        <w:bidi/>
-        <w:rPr>
-          <w:rtl/>
-        </w:rPr>
-      </w:pPr>
-    </w:p>
-    <w:p>
-      <w:pPr>
-        <w:bidi/>
-        <w:rPr>
-          <w:u w:val="single"/>
-          <w:rtl/>
-        </w:rPr>
-      </w:pPr>
-      <w:r>
-        <w:rPr>
-          <w:rFonts w:hint="cs"/>
-          <w:u w:val="single"/>
-          <w:rtl/>
-        </w:rPr>
-        <w:t>מבנה נתונים:</w:t>
-      </w:r>
-    </w:p>
-    <w:p>
-      <w:pPr>
-        <w:bidi/>
-        <w:rPr>
-          <w:rtl/>
-        </w:rPr>
-      </w:pPr>
-      <w:r>
-        <w:rPr>
-          <w:rFonts w:hint="cs"/>
-          <w:rtl/>
-        </w:rPr>
-        <w:t xml:space="preserve">השתמשנו ב </w:t>
-      </w:r>
-      <w:r>
-        <w:t>STL Map</w:t>
-      </w:r>
-      <w:r>
-        <w:rPr>
-          <w:rFonts w:hint="cs"/>
-          <w:rtl/>
-        </w:rPr>
-        <w:t xml:space="preserve"> על מנת להחזיק את החשבונות. המפתח הוא מספר החשבון ושאר המידע: סיסמא, יתרה, הם הערכים המוחזקים במבנה הנתונים. המבנה היה גלובלי על מנת לאפשר גישה לכל הקבצים אל החשבונות.</w:t>
-      </w:r>
-    </w:p>
-    <w:p>
-      <w:pPr>
-        <w:bidi/>
-        <w:rPr>
-          <w:rFonts w:hint="cs"/>
-          <w:rtl/>
-        </w:rPr>
-      </w:pPr>
-      <w:r>
-        <w:rPr>
-          <w:rFonts w:hint="cs"/>
-          <w:rtl/>
-        </w:rPr>
-        <w:t xml:space="preserve">יצרנו </w:t>
-      </w:r>
-      <w:r>
-        <w:t>class Account</w:t>
-      </w:r>
-      <w:r>
-        <w:rPr>
-          <w:rFonts w:hint="cs"/>
-          <w:rtl/>
-        </w:rPr>
-        <w:t xml:space="preserve"> שבו יש מתודות שמאפשרות את הפעולה של הכספומט</w:t>
-      </w:r>
-      <w:r>
-        <w:rPr>
-          <w:rFonts w:hint="cs"/>
-          <w:rtl/>
-        </w:rPr>
-        <w:t xml:space="preserve"> כמו גם מתודות שמחזירות מידע על המצב הנוכחי של משתני ה</w:t>
-      </w:r>
-      <w:r>
-        <w:t>class</w:t>
-      </w:r>
-      <w:r>
-        <w:rPr>
-          <w:rFonts w:hint="cs"/>
-          <w:rtl/>
-        </w:rPr>
-        <w:t>.</w:t>
-      </w:r>
-    </w:p>
-    <w:p>
-      <w:pPr>
-        <w:bidi/>
-        <w:rPr>
-          <w:rFonts w:hint="cs"/>
-          <w:rtl/>
-        </w:rPr>
-      </w:pPr>
-    </w:p>
-    <w:p>
-      <w:pPr>
-        <w:bidi/>
+        </w:rPr>
+        <w:t>readtry</w:t>
+      </w:r>
+      <w:proofErr w:type="spellEnd"/>
+      <w:proofErr w:type="gramStart"/>
+      <w:r>
+        <w:t>);  /</w:t>
+      </w:r>
+      <w:proofErr w:type="gramEnd"/>
+      <w:r>
+        <w:t xml:space="preserve">/locking the readers from entering the </w:t>
+      </w:r>
+      <w:r>
         <w:rPr>
           <w:b/>
           <w:bCs/>
-          <w:rtl/>
-        </w:rPr>
-      </w:pPr>
+        </w:rPr>
+        <w:t>counter</w:t>
+      </w:r>
+    </w:p>
+    <w:p>
+      <w:r>
+        <w:t>Unlock (&amp;write);</w:t>
+      </w:r>
+    </w:p>
+    <w:p/>
+    <w:p>
+      <w:r>
+        <w:t>Lock(&amp;resource); //locking other writers to enter</w:t>
+      </w:r>
+    </w:p>
+    <w:p>
+      <w:proofErr w:type="spellStart"/>
+      <w:r>
+        <w:t>Do_</w:t>
+      </w:r>
+      <w:proofErr w:type="gramStart"/>
+      <w:r>
+        <w:t>write</w:t>
+      </w:r>
+      <w:proofErr w:type="spellEnd"/>
+      <w:r>
+        <w:t>(</w:t>
+      </w:r>
+      <w:proofErr w:type="gramEnd"/>
+      <w:r>
+        <w:t>);</w:t>
+      </w:r>
+    </w:p>
+    <w:p>
+      <w:r>
+        <w:t>Unlock(&amp;resource);</w:t>
+      </w:r>
+    </w:p>
+    <w:p>
+      <w:r>
+        <w:t>Lock (&amp;write)</w:t>
+      </w:r>
+    </w:p>
+    <w:p>
+      <w:proofErr w:type="spellStart"/>
+      <w:r>
+        <w:t>Write_counter</w:t>
+      </w:r>
+      <w:proofErr w:type="spellEnd"/>
+      <w:r>
+        <w:t xml:space="preserve">- </w:t>
+      </w:r>
+      <w:proofErr w:type="gramStart"/>
+      <w:r>
+        <w:t>- ;</w:t>
+      </w:r>
+      <w:proofErr w:type="gramEnd"/>
+    </w:p>
+    <w:p>
+      <w:r>
+        <w:t>If (</w:t>
+      </w:r>
+      <w:proofErr w:type="spellStart"/>
+      <w:r>
+        <w:t>Write_counter</w:t>
+      </w:r>
+      <w:proofErr w:type="spellEnd"/>
+      <w:r>
+        <w:t xml:space="preserve"> == 0) // no more writers</w:t>
+      </w:r>
+    </w:p>
+    <w:p>
+      <w:r>
+        <w:tab/>
+        <w:t>Unlock(&amp;</w:t>
+      </w:r>
+      <w:proofErr w:type="spellStart"/>
       <w:r>
         <w:rPr>
           <w:b/>
           <w:bCs/>
-          <w:rtl/>
-        </w:rPr>
-        <w:t>שימו דגש מיוחד על האופן שבו מימשתם את המקביליות בתוכנית, ציינו במפורש את כל המקומות בהם נדרשתם לסנכרן בין החוטים וכיצד עשיתם זאת, וכן את האופן שבו הגנתם על מבני הנתונים</w:t>
+        </w:rPr>
+        <w:t>readtry</w:t>
+      </w:r>
+      <w:proofErr w:type="spellEnd"/>
+      <w:r>
+        <w:t>)</w:t>
+      </w:r>
+    </w:p>
+    <w:p>
+      <w:r>
+        <w:t>Unlock(&amp;write)</w:t>
+      </w:r>
+    </w:p>
+    <w:p/>
+    <w:p>
+      <w:pPr>
+        <w:bidi/>
+        <w:rPr>
+          <w:rtl/>
+        </w:rPr>
+      </w:pPr>
+      <w:r>
+        <w:rPr>
+          <w:rFonts w:hint="cs"/>
+          <w:rtl/>
+        </w:rPr>
+        <w:t>ניתן לראות שכמו באלגוריתם הקוראים -כותבים שנלמד בכיתה אנחנו משתמשים בסופר על מנת לאפשר כניסות מרובות (כמו בקוראים) אבל חוסמים קוראים מלהיכנס בכלל.</w:t>
+      </w:r>
+    </w:p>
+    <w:p>
+      <w:pPr>
+        <w:bidi/>
+        <w:rPr>
+          <w:rtl/>
+        </w:rPr>
+      </w:pPr>
+    </w:p>
+    <w:p>
+      <w:pPr>
+        <w:bidi/>
+      </w:pPr>
+      <w:r>
+        <w:rPr>
+          <w:rFonts w:hint="cs"/>
+          <w:rtl/>
+        </w:rPr>
+        <w:t>אלגוריתם הקריאה:</w:t>
+      </w:r>
+    </w:p>
+    <w:p>
+      <w:r>
+        <w:rPr>
+          <w:rFonts w:hint="cs"/>
+        </w:rPr>
+        <w:t>L</w:t>
+      </w:r>
+      <w:r>
+        <w:t>ock(&amp;</w:t>
+      </w:r>
+      <w:proofErr w:type="spellStart"/>
+      <w:r>
+        <w:t>readtry</w:t>
+      </w:r>
+      <w:proofErr w:type="spellEnd"/>
+      <w:r>
+        <w:t>)</w:t>
+      </w:r>
+    </w:p>
+    <w:p>
+      <w:r>
+        <w:t>Lock(&amp;</w:t>
+      </w:r>
+      <w:r>
+        <w:t>read</w:t>
+      </w:r>
+      <w:r>
+        <w:t>)</w:t>
+      </w:r>
+      <w:r>
+        <w:rPr>
+          <w:rFonts w:hint="cs"/>
+          <w:rtl/>
+        </w:rPr>
+        <w:t xml:space="preserve"> </w:t>
+      </w:r>
+    </w:p>
+    <w:p>
+      <w:proofErr w:type="spellStart"/>
+      <w:r>
+        <w:t>Read</w:t>
+      </w:r>
+      <w:r>
+        <w:t>_counter</w:t>
+      </w:r>
+      <w:proofErr w:type="spellEnd"/>
+      <w:r>
+        <w:t>++;</w:t>
+      </w:r>
+    </w:p>
+    <w:p>
+      <w:r>
+        <w:t>If (</w:t>
+      </w:r>
+      <w:proofErr w:type="spellStart"/>
+      <w:r>
+        <w:t>Read</w:t>
+      </w:r>
+      <w:r>
+        <w:t>_counter</w:t>
+      </w:r>
+      <w:proofErr w:type="spellEnd"/>
+      <w:r>
+        <w:t xml:space="preserve"> == 1</w:t>
+      </w:r>
+      <w:proofErr w:type="gramStart"/>
+      <w:r>
+        <w:t>)  /</w:t>
+      </w:r>
+      <w:proofErr w:type="gramEnd"/>
+      <w:r>
+        <w:t xml:space="preserve">/ first writer to </w:t>
+      </w:r>
+      <w:r>
+        <w:t>read</w:t>
+      </w:r>
+    </w:p>
+    <w:p>
+      <w:r>
+        <w:tab/>
+        <w:t>Lock (&amp;</w:t>
       </w:r>
       <w:r>
         <w:rPr>
           <w:b/>
           <w:bCs/>
         </w:rPr>
-        <w:t>.</w:t>
-      </w:r>
-    </w:p>
-    <w:p>
-      <w:pPr>
-        <w:bidi/>
-        <w:rPr>
+        <w:t>re</w:t>
+      </w:r>
+      <w:r>
+        <w:rPr>
+          <w:b/>
+          <w:bCs/>
+        </w:rPr>
+        <w:t>source</w:t>
+      </w:r>
+      <w:proofErr w:type="gramStart"/>
+      <w:r>
+        <w:t>);  /</w:t>
+      </w:r>
+      <w:proofErr w:type="gramEnd"/>
+      <w:r>
+        <w:t>/locking</w:t>
+      </w:r>
+      <w:r>
+        <w:t xml:space="preserve"> from writers to write</w:t>
+      </w:r>
+      <w:r>
+        <w:t xml:space="preserve"> </w:t>
+      </w:r>
+    </w:p>
+    <w:p>
+      <w:r>
+        <w:t>Unlock (&amp;</w:t>
+      </w:r>
+      <w:r>
+        <w:t>read</w:t>
+      </w:r>
+      <w:r>
+        <w:t>);</w:t>
+      </w:r>
+    </w:p>
+    <w:p>
+      <w:r>
+        <w:t>Unlock (&amp;</w:t>
+      </w:r>
+      <w:proofErr w:type="spellStart"/>
+      <w:r>
+        <w:t>readtry</w:t>
+      </w:r>
+      <w:proofErr w:type="spellEnd"/>
+      <w:r>
+        <w:t>);</w:t>
+      </w:r>
+    </w:p>
+    <w:p/>
+    <w:p>
+      <w:proofErr w:type="spellStart"/>
+      <w:r>
+        <w:t>Do</w:t>
+      </w:r>
+      <w:r>
+        <w:t>_</w:t>
+      </w:r>
+      <w:proofErr w:type="gramStart"/>
+      <w:r>
+        <w:t>read</w:t>
+      </w:r>
+      <w:proofErr w:type="spellEnd"/>
+      <w:r>
+        <w:t>(</w:t>
+      </w:r>
+      <w:proofErr w:type="gramEnd"/>
+      <w:r>
+        <w:t>);</w:t>
+      </w:r>
+    </w:p>
+    <w:p/>
+    <w:p>
+      <w:r>
+        <w:t>Lock (&amp;</w:t>
+      </w:r>
+      <w:r>
+        <w:t>read</w:t>
+      </w:r>
+      <w:r>
+        <w:t>)</w:t>
+      </w:r>
+    </w:p>
+    <w:p>
+      <w:proofErr w:type="spellStart"/>
+      <w:r>
+        <w:t>Read</w:t>
+      </w:r>
+      <w:r>
+        <w:t>_counter</w:t>
+      </w:r>
+      <w:proofErr w:type="spellEnd"/>
+      <w:r>
+        <w:t xml:space="preserve">- </w:t>
+      </w:r>
+      <w:proofErr w:type="gramStart"/>
+      <w:r>
+        <w:t>- ;</w:t>
+      </w:r>
+      <w:proofErr w:type="gramEnd"/>
+    </w:p>
+    <w:p>
+      <w:r>
+        <w:t>If (</w:t>
+      </w:r>
+      <w:proofErr w:type="spellStart"/>
+      <w:r>
+        <w:t>Read</w:t>
+      </w:r>
+      <w:r>
+        <w:t>_counter</w:t>
+      </w:r>
+      <w:proofErr w:type="spellEnd"/>
+      <w:r>
+        <w:t xml:space="preserve"> == 0) // no more writers</w:t>
+      </w:r>
+    </w:p>
+    <w:p>
+      <w:r>
+        <w:tab/>
+        <w:t>Unlock(&amp;</w:t>
+      </w:r>
+      <w:r>
+        <w:rPr>
+          <w:b/>
+          <w:bCs/>
+        </w:rPr>
+        <w:t>re</w:t>
+      </w:r>
+      <w:r>
+        <w:rPr>
+          <w:b/>
+          <w:bCs/>
+        </w:rPr>
+        <w:t>source</w:t>
+      </w:r>
+      <w:r>
+        <w:t>)</w:t>
+      </w:r>
+    </w:p>
+    <w:p>
+      <w:r>
+        <w:t>Unlock(&amp;</w:t>
+      </w:r>
+      <w:r>
+        <w:t>read</w:t>
+      </w:r>
+      <w:r>
+        <w:t>)</w:t>
+      </w:r>
+    </w:p>
+    <w:p>
+      <w:pPr>
+        <w:rPr>
+          <w:rFonts w:hint="cs"/>
+        </w:rPr>
+      </w:pPr>
+    </w:p>
+    <w:p>
+      <w:pPr>
+        <w:bidi/>
+      </w:pPr>
+      <w:r>
+        <w:rPr>
+          <w:rFonts w:hint="cs"/>
+          <w:rtl/>
+        </w:rPr>
+        <w:t xml:space="preserve"> </w:t>
+      </w:r>
+    </w:p>
+    <w:p>
+      <w:pPr>
+        <w:bidi/>
+        <w:rPr>
+          <w:rtl/>
+        </w:rPr>
+      </w:pPr>
+      <w:r>
+        <w:rPr>
+          <w:rFonts w:hint="cs"/>
+          <w:rtl/>
+        </w:rPr>
+        <w:t>המנגנון של האלגוריתם מתבסס על המצב שבו יש מספר קוראים שנמצאים בקריאה ואחד מהכותבים הגיע אז בזמן הנעילה הוא נועל קוראים נוספים מלהיכנס והוא מנסה לנעול את המשאב (שכרגע נעול ע"י הקוראים).</w:t>
+      </w:r>
+    </w:p>
+    <w:p>
+      <w:pPr>
+        <w:bidi/>
+        <w:rPr>
+          <w:rtl/>
+        </w:rPr>
+      </w:pPr>
+      <w:r>
+        <w:rPr>
+          <w:rFonts w:hint="cs"/>
+          <w:rtl/>
+        </w:rPr>
+        <w:t xml:space="preserve">במצב זה לא יכנסו קוראים נוספים וכאשר כל הקוראים יסיימו את הקריאה הם יתנו לכותב להתחיל לכתוב. </w:t>
+      </w:r>
+    </w:p>
+    <w:p>
+      <w:pPr>
+        <w:bidi/>
+        <w:rPr>
+          <w:rtl/>
+        </w:rPr>
+      </w:pPr>
+    </w:p>
+    <w:p>
+      <w:pPr>
+        <w:bidi/>
+        <w:rPr>
+          <w:b/>
+          <w:bCs/>
           <w:u w:val="single"/>
           <w:rtl/>
         </w:rPr>
@@ -2547,91 +3611,192 @@
       <w:r>
         <w:rPr>
           <w:rFonts w:hint="cs"/>
+          <w:b/>
+          <w:bCs/>
           <w:u w:val="single"/>
           <w:rtl/>
         </w:rPr>
-        <w:lastRenderedPageBreak/>
-        <w:t>מימוש מקביליות</w:t>
-      </w:r>
-    </w:p>
-    <w:p>
-      <w:pPr>
-        <w:bidi/>
-        <w:rPr>
-          <w:rtl/>
-        </w:rPr>
-      </w:pPr>
-      <w:r>
-        <w:rPr>
-          <w:rFonts w:hint="cs"/>
-          <w:rtl/>
-        </w:rPr>
-        <w:t>מימשנו קוראים-כותבים למקביליות כאשר השתמשנו במימוש שמעדיף כותבים על קוראים. כדי למקסם את המקביליות יצרנו מנעולים על משאבי החשבון: יתרה, סטטוס(</w:t>
-      </w:r>
-      <w:r>
-        <w:rPr>
-          <w:rFonts w:hint="cs"/>
-        </w:rPr>
-        <w:t>VIP</w:t>
-      </w:r>
-      <w:r>
-        <w:rPr>
-          <w:rFonts w:hint="cs"/>
-          <w:rtl/>
-        </w:rPr>
-        <w:t>). שאר המידע אינו משתנה ולכן על אף שהוא משותף למספר מודולים לא היה צורך להגן עליו</w:t>
-      </w:r>
-      <w:r>
-        <w:rPr>
-          <w:rFonts w:hint="cs"/>
-          <w:rtl/>
-        </w:rPr>
-        <w:t xml:space="preserve"> מפני קוראים מרובים.</w:t>
-      </w:r>
-    </w:p>
-    <w:p>
-      <w:pPr>
-        <w:bidi/>
-        <w:rPr>
-          <w:rtl/>
-        </w:rPr>
-      </w:pPr>
-      <w:r>
-        <w:rPr>
-          <w:rFonts w:hint="cs"/>
-          <w:rtl/>
-        </w:rPr>
-        <w:t>בעת הדפסה למסך נעלנו את הגישה לחשבונות ובכך הגנו על מבנה הנתונים שלנו. ובעת גביית עמלה עשינו שימוש במנעולים של היתרה.</w:t>
-      </w:r>
-    </w:p>
-    <w:p>
-      <w:pPr>
-        <w:bidi/>
-        <w:rPr>
-          <w:rtl/>
-        </w:rPr>
-      </w:pPr>
-      <w:r>
-        <w:rPr>
-          <w:rFonts w:hint="cs"/>
-          <w:rtl/>
-        </w:rPr>
-        <w:t>יצירת חשבון חדש גם הוא דרש נעילה על מנת להגן על מידע.</w:t>
-      </w:r>
-    </w:p>
-    <w:p>
-      <w:pPr>
-        <w:bidi/>
-        <w:rPr>
-          <w:rFonts w:hint="cs"/>
-        </w:rPr>
-      </w:pPr>
-      <w:r>
-        <w:rPr>
-          <w:rFonts w:hint="cs"/>
-          <w:rtl/>
-        </w:rPr>
-        <w:t>כאשר כתבנו למסמך ה</w:t>
+        <w:t>2. נעילת הבנק משינויים</w:t>
+      </w:r>
+    </w:p>
+    <w:p>
+      <w:pPr>
+        <w:bidi/>
+        <w:rPr>
+          <w:rtl/>
+        </w:rPr>
+      </w:pPr>
+      <w:r>
+        <w:rPr>
+          <w:rFonts w:hint="cs"/>
+          <w:rtl/>
+        </w:rPr>
+        <w:t>במקרה זה אנחנו רוצים להפריד בין שתי מצבים. בין פעולות בנק (הדפסה ולקיחת עמלה) לבין פעולות שינויים המבצעים הכספומטים.</w:t>
+      </w:r>
+    </w:p>
+    <w:p>
+      <w:pPr>
+        <w:bidi/>
+        <w:rPr>
+          <w:rtl/>
+        </w:rPr>
+      </w:pPr>
+      <w:r>
+        <w:rPr>
+          <w:rFonts w:hint="cs"/>
+          <w:rtl/>
+        </w:rPr>
+        <w:t>לכן נדרשנו להביא מנגנון נוסף הנועל את כלל החשבונות מ</w:t>
+      </w:r>
+      <w:r>
+        <w:rPr>
+          <w:rFonts w:hint="cs"/>
+          <w:b/>
+          <w:bCs/>
+          <w:rtl/>
+        </w:rPr>
+        <w:t>שינויים</w:t>
+      </w:r>
+      <w:r>
+        <w:rPr>
+          <w:rFonts w:hint="cs"/>
+          <w:rtl/>
+        </w:rPr>
+        <w:t xml:space="preserve"> ע"י הכספומטים.</w:t>
+      </w:r>
+    </w:p>
+    <w:p>
+      <w:pPr>
+        <w:bidi/>
+        <w:rPr>
+          <w:rtl/>
+        </w:rPr>
+      </w:pPr>
+      <w:r>
+        <w:rPr>
+          <w:rFonts w:hint="cs"/>
+          <w:rtl/>
+        </w:rPr>
+        <w:t>למנגנון זה השתמשנו באותו אלגוריתם של קוראים-כותבים אך החלפנו ביניהם כלומר הקוראים הם הפעולות הרבות שעושים הכספומטים על החשבונות השונים (קוראים רבים) והכותבים הם פעולות הבנק (פעולות מעטות)</w:t>
+      </w:r>
+    </w:p>
+    <w:p>
+      <w:pPr>
+        <w:bidi/>
+        <w:rPr>
+          <w:rtl/>
+        </w:rPr>
+      </w:pPr>
+      <w:r>
+        <w:rPr>
+          <w:rFonts w:hint="cs"/>
+          <w:rtl/>
+        </w:rPr>
+        <w:t xml:space="preserve">מנגנון הנעילה הזה דרש מאתנו שני מנעולים וסופר. </w:t>
+      </w:r>
+    </w:p>
+    <w:p>
+      <w:pPr>
+        <w:bidi/>
+        <w:rPr>
+          <w:rtl/>
+        </w:rPr>
+      </w:pPr>
+    </w:p>
+    <w:p>
+      <w:pPr>
+        <w:bidi/>
+        <w:rPr>
+          <w:b/>
+          <w:bCs/>
+          <w:u w:val="single"/>
+          <w:rtl/>
+        </w:rPr>
+      </w:pPr>
+      <w:r>
+        <w:rPr>
+          <w:rFonts w:hint="cs"/>
+          <w:b/>
+          <w:bCs/>
+          <w:u w:val="single"/>
+          <w:rtl/>
+        </w:rPr>
+        <w:t>3. נעילת הגישה למפת החשבונות</w:t>
+      </w:r>
+    </w:p>
+    <w:p>
+      <w:pPr>
+        <w:bidi/>
+        <w:rPr>
+          <w:rtl/>
+        </w:rPr>
+      </w:pPr>
+      <w:r>
+        <w:rPr>
+          <w:rFonts w:hint="cs"/>
+          <w:rtl/>
+        </w:rPr>
+        <w:t>נעילה זה באה לוודא שבכל עת שאנחנו באים לגשת למפה לא נוספו אנשים חדשים. כלומר כאשר פעולה (הוספה איש חדש או שאר הפעולות גם כן)</w:t>
+      </w:r>
+      <w:r>
+        <w:rPr>
+          <w:rFonts w:hint="cs"/>
+        </w:rPr>
+        <w:t xml:space="preserve"> </w:t>
+      </w:r>
+      <w:r>
+        <w:rPr>
+          <w:rFonts w:hint="cs"/>
+          <w:rtl/>
+        </w:rPr>
+        <w:t xml:space="preserve">רוצות לבדוק אם משתמש כבר נמצא אז המנעול  הזה מאפשר </w:t>
+      </w:r>
+      <w:proofErr w:type="spellStart"/>
+      <w:r>
+        <w:rPr>
+          <w:rFonts w:hint="cs"/>
+          <w:rtl/>
+        </w:rPr>
+        <w:t>סינכרון</w:t>
+      </w:r>
+      <w:proofErr w:type="spellEnd"/>
+      <w:r>
+        <w:rPr>
+          <w:rFonts w:hint="cs"/>
+          <w:rtl/>
+        </w:rPr>
+        <w:t xml:space="preserve"> בין הוספת המשתמש החדש לשאר הפעולות שבאות לגשת למפה.</w:t>
+      </w:r>
+    </w:p>
+    <w:p>
+      <w:pPr>
+        <w:bidi/>
+        <w:rPr>
+          <w:rtl/>
+        </w:rPr>
+      </w:pPr>
+      <w:r>
+        <w:rPr>
+          <w:rFonts w:hint="cs"/>
+          <w:rtl/>
+        </w:rPr>
+        <w:t>נעילת מנעול זה באה כפעולה ראשונה של כלל פעולות הכספומטים ולפני בדיקת הימצאות החשבון במפה.</w:t>
+      </w:r>
+    </w:p>
+    <w:p>
+      <w:pPr>
+        <w:bidi/>
+        <w:rPr>
+          <w:rFonts w:hint="cs"/>
+          <w:rtl/>
+        </w:rPr>
+      </w:pPr>
+      <w:r>
+        <w:rPr>
+          <w:rFonts w:hint="cs"/>
+          <w:rtl/>
+        </w:rPr>
+        <w:t>בנוסף השתמשנו במנעול זה על מנת ליצור לקיחת עמלה כבלוק רציף ולמנוע מפעולות אחרות להיכנס ולכתוב ל</w:t>
       </w:r>
       <w:r>
         <w:t>log</w:t>
@@ -2641,11 +3806,97 @@
           <w:rFonts w:hint="cs"/>
           <w:rtl/>
         </w:rPr>
-        <w:t xml:space="preserve"> נעלנו את הגישה אליו והקפדנו שהכתיבה תיעשה בתוך מנעול הפעולה עצמה על מנת להבטיח קוהרנטיות</w:t>
-      </w:r>
+        <w:t xml:space="preserve"> בזמן שלקיחת העמלה מתבצעת.</w:t>
+      </w:r>
+    </w:p>
+    <w:p>
+      <w:pPr>
+        <w:bidi/>
+        <w:rPr>
+          <w:rtl/>
+        </w:rPr>
+      </w:pPr>
+    </w:p>
+    <w:p>
+      <w:pPr>
+        <w:bidi/>
+        <w:rPr>
+          <w:b/>
+          <w:bCs/>
+          <w:u w:val="single"/>
+          <w:rtl/>
+        </w:rPr>
+      </w:pPr>
+      <w:r>
+        <w:rPr>
+          <w:rFonts w:hint="cs"/>
+          <w:b/>
+          <w:bCs/>
+          <w:u w:val="single"/>
+          <w:rtl/>
+        </w:rPr>
+        <w:t>4</w:t>
+      </w:r>
+      <w:r>
+        <w:rPr>
+          <w:rFonts w:hint="cs"/>
+          <w:b/>
+          <w:bCs/>
+          <w:u w:val="single"/>
+          <w:rtl/>
+        </w:rPr>
+        <w:t>. נעילת קובץ ה</w:t>
+      </w:r>
+      <w:r>
+        <w:rPr>
+          <w:b/>
+          <w:bCs/>
+          <w:u w:val="single"/>
+        </w:rPr>
+        <w:t>log</w:t>
+      </w:r>
+    </w:p>
+    <w:p>
+      <w:pPr>
+        <w:bidi/>
+        <w:rPr>
+          <w:rtl/>
+        </w:rPr>
+      </w:pPr>
+      <w:r>
+        <w:rPr>
+          <w:rFonts w:hint="cs"/>
+          <w:rtl/>
+        </w:rPr>
+        <w:t>במקרה זה יש לנו כותבים רבים (אין קוראים) שמנסים לכתוב למשאב משותף יחיד. השתמשנו במנעול בודד הנותן אפשרות כתיבה למי שמצליח לנעול אותו.</w:t>
+      </w:r>
+    </w:p>
+    <w:p>
+      <w:pPr>
+        <w:bidi/>
+        <w:rPr>
+          <w:rtl/>
+        </w:rPr>
+      </w:pPr>
+      <w:bookmarkStart w:id="0" w:name="_GoBack"/>
+      <w:bookmarkEnd w:id="0"/>
+    </w:p>
+    <w:p>
+      <w:pPr>
+        <w:bidi/>
+        <w:rPr>
+          <w:rFonts w:hint="cs"/>
+          <w:rtl/>
+        </w:rPr>
+      </w:pPr>
+    </w:p>
+    <w:p>
+      <w:pPr>
+        <w:bidi/>
+      </w:pPr>
     </w:p>
     <w:sectPr>
-      <w:headerReference w:type="default" r:id="rId6"/>
+      <w:headerReference w:type="default" r:id="rId7"/>
       <w:pgSz w:w="12240" w:h="15840"/>
       <w:pgMar w:top="1440" w:right="1440" w:bottom="1440" w:left="1440" w:header="720" w:footer="720" w:gutter="0"/>
       <w:cols w:space="720"/>
@@ -2717,23 +3968,7 @@
         <w:rFonts w:hint="cs"/>
         <w:rtl/>
       </w:rPr>
-      <w:t xml:space="preserve">גל </w:t>
-    </w:r>
-    <w:proofErr w:type="spellStart"/>
-    <w:r>
-      <w:rPr>
-        <w:rFonts w:hint="cs"/>
-        <w:rtl/>
-      </w:rPr>
-      <w:t>דוידזון</w:t>
-    </w:r>
-    <w:proofErr w:type="spellEnd"/>
-    <w:r>
-      <w:rPr>
-        <w:rFonts w:hint="cs"/>
-        <w:rtl/>
-      </w:rPr>
-      <w:t xml:space="preserve"> 308000389</w:t>
+      <w:t>גל דוידזון 308000389</w:t>
     </w:r>
     <w:r>
       <w:rPr>
@@ -2756,6 +3991,330 @@
     </w:r>
   </w:p>
 </w:hdr>
+</file>
+
+<file path=word/numbering.xml><?xml version="1.0" encoding="utf-8"?>
+<w:numbering xmlns:wpc="http://schemas.microsoft.com/office/word/2010/wordprocessingCanvas" xmlns:cx="http://schemas.microsoft.com/office/drawing/2014/chartex" xmlns:cx1="http://schemas.microsoft.com/office/drawing/2015/9/8/chartex" xmlns:cx2="http://schemas.microsoft.com/office/drawing/2015/10/21/chartex" xmlns:cx3="http://schemas.microsoft.com/office/drawing/2016/5/9/chartex" xmlns:cx4="http://schemas.microsoft.com/office/drawing/2016/5/10/chartex" xmlns:cx5="http://schemas.microsoft.com/office/drawing/2016/5/11/chartex" xmlns:cx6="http://schemas.microsoft.com/office/drawing/2016/5/12/chartex" xmlns:cx7="http://schemas.microsoft.com/office/drawing/2016/5/13/chartex" xmlns:cx8="http://schemas.microsoft.com/office/drawing/2016/5/14/chartex" xmlns:mc="http://schemas.openxmlformats.org/markup-compatibility/2006" xmlns:aink="http://schemas.microsoft.com/office/drawing/2016/ink" xmlns:am3d="http://schemas.microsoft.com/office/drawing/2017/model3d" xmlns:o="urn:schemas-microsoft-com:office:office" xmlns:r="http://schemas.openxmlformats.org/officeDocument/2006/relationships" xmlns:m="http://schemas.openxmlformats.org/officeDocument/2006/math" xmlns:v="urn:schemas-microsoft-com:vml" xmlns:wp14="http://schemas.microsoft.com/office/word/2010/wordprocessingDrawing" xmlns:wp="http://schemas.openxmlformats.org/drawingml/2006/wordprocessingDrawing" xmlns:w10="urn:schemas-microsoft-com:office:word" xmlns:w="http://schemas.openxmlformats.org/wordprocessingml/2006/main" xmlns:w14="http://schemas.microsoft.com/office/word/2010/wordml" xmlns:w15="http://schemas.microsoft.com/office/word/2012/wordml" xmlns:w16cid="http://schemas.microsoft.com/office/word/2016/wordml/cid" xmlns:w16se="http://schemas.microsoft.com/office/word/2015/wordml/symex" xmlns:wpg="http://schemas.microsoft.com/office/word/2010/wordprocessingGroup" xmlns:wpi="http://schemas.microsoft.com/office/word/2010/wordprocessingInk" xmlns:wne="http://schemas.microsoft.com/office/word/2006/wordml" xmlns:wps="http://schemas.microsoft.com/office/word/2010/wordprocessingShape" mc:Ignorable="w14 w15 w16se w16cid wp14">
+  <w:abstractNum w:abstractNumId="0" w15:restartNumberingAfterBreak="0">
+    <w:nsid w:val="04816EE4"/>
+    <w:multiLevelType w:val="hybridMultilevel"/>
+    <w:tmpl w:val="CBFACF60"/>
+    <w:lvl w:ilvl="0" w:tplc="04090019">
+      <w:start w:val="1"/>
+      <w:numFmt w:val="lowerLetter"/>
+      <w:lvlText w:val="%1."/>
+      <w:lvlJc w:val="left"/>
+      <w:pPr>
+        <w:ind w:left="720" w:hanging="360"/>
+      </w:pPr>
+    </w:lvl>
+    <w:lvl w:ilvl="1" w:tplc="04090019" w:tentative="1">
+      <w:start w:val="1"/>
+      <w:numFmt w:val="lowerLetter"/>
+      <w:lvlText w:val="%2."/>
+      <w:lvlJc w:val="left"/>
+      <w:pPr>
+        <w:ind w:left="1440" w:hanging="360"/>
+      </w:pPr>
+    </w:lvl>
+    <w:lvl w:ilvl="2" w:tplc="0409001B" w:tentative="1">
+      <w:start w:val="1"/>
+      <w:numFmt w:val="lowerRoman"/>
+      <w:lvlText w:val="%3."/>
+      <w:lvlJc w:val="right"/>
+      <w:pPr>
+        <w:ind w:left="2160" w:hanging="180"/>
+      </w:pPr>
+    </w:lvl>
+    <w:lvl w:ilvl="3" w:tplc="0409000F" w:tentative="1">
+      <w:start w:val="1"/>
+      <w:numFmt w:val="decimal"/>
+      <w:lvlText w:val="%4."/>
+      <w:lvlJc w:val="left"/>
+      <w:pPr>
+        <w:ind w:left="2880" w:hanging="360"/>
+      </w:pPr>
+    </w:lvl>
+    <w:lvl w:ilvl="4" w:tplc="04090019" w:tentative="1">
+      <w:start w:val="1"/>
+      <w:numFmt w:val="lowerLetter"/>
+      <w:lvlText w:val="%5."/>
+      <w:lvlJc w:val="left"/>
+      <w:pPr>
+        <w:ind w:left="3600" w:hanging="360"/>
+      </w:pPr>
+    </w:lvl>
+    <w:lvl w:ilvl="5" w:tplc="0409001B" w:tentative="1">
+      <w:start w:val="1"/>
+      <w:numFmt w:val="lowerRoman"/>
+      <w:lvlText w:val="%6."/>
+      <w:lvlJc w:val="right"/>
+      <w:pPr>
+        <w:ind w:left="4320" w:hanging="180"/>
+      </w:pPr>
+    </w:lvl>
+    <w:lvl w:ilvl="6" w:tplc="0409000F" w:tentative="1">
+      <w:start w:val="1"/>
+      <w:numFmt w:val="decimal"/>
+      <w:lvlText w:val="%7."/>
+      <w:lvlJc w:val="left"/>
+      <w:pPr>
+        <w:ind w:left="5040" w:hanging="360"/>
+      </w:pPr>
+    </w:lvl>
+    <w:lvl w:ilvl="7" w:tplc="04090019" w:tentative="1">
+      <w:start w:val="1"/>
+      <w:numFmt w:val="lowerLetter"/>
+      <w:lvlText w:val="%8."/>
+      <w:lvlJc w:val="left"/>
+      <w:pPr>
+        <w:ind w:left="5760" w:hanging="360"/>
+      </w:pPr>
+    </w:lvl>
+    <w:lvl w:ilvl="8" w:tplc="0409001B" w:tentative="1">
+      <w:start w:val="1"/>
+      <w:numFmt w:val="lowerRoman"/>
+      <w:lvlText w:val="%9."/>
+      <w:lvlJc w:val="right"/>
+      <w:pPr>
+        <w:ind w:left="6480" w:hanging="180"/>
+      </w:pPr>
+    </w:lvl>
+  </w:abstractNum>
+  <w:abstractNum w:abstractNumId="1" w15:restartNumberingAfterBreak="0">
+    <w:nsid w:val="57617814"/>
+    <w:multiLevelType w:val="hybridMultilevel"/>
+    <w:tmpl w:val="8E0839A8"/>
+    <w:lvl w:ilvl="0" w:tplc="CDB42256">
+      <w:numFmt w:val="bullet"/>
+      <w:lvlText w:val=""/>
+      <w:lvlJc w:val="left"/>
+      <w:pPr>
+        <w:ind w:left="720" w:hanging="360"/>
+      </w:pPr>
+      <w:rPr>
+        <w:rFonts w:ascii="Symbol" w:eastAsiaTheme="minorHAnsi" w:hAnsi="Symbol" w:cstheme="minorBidi" w:hint="default"/>
+      </w:rPr>
+    </w:lvl>
+    <w:lvl w:ilvl="1" w:tplc="04090003" w:tentative="1">
+      <w:start w:val="1"/>
+      <w:numFmt w:val="bullet"/>
+      <w:lvlText w:val="o"/>
+      <w:lvlJc w:val="left"/>
+      <w:pPr>
+        <w:ind w:left="1440" w:hanging="360"/>
+      </w:pPr>
+      <w:rPr>
+        <w:rFonts w:ascii="Courier New" w:hAnsi="Courier New" w:cs="Courier New" w:hint="default"/>
+      </w:rPr>
+    </w:lvl>
+    <w:lvl w:ilvl="2" w:tplc="04090005" w:tentative="1">
+      <w:start w:val="1"/>
+      <w:numFmt w:val="bullet"/>
+      <w:lvlText w:val=""/>
+      <w:lvlJc w:val="left"/>
+      <w:pPr>
+        <w:ind w:left="2160" w:hanging="360"/>
+      </w:pPr>
+      <w:rPr>
+        <w:rFonts w:ascii="Wingdings" w:hAnsi="Wingdings" w:hint="default"/>
+      </w:rPr>
+    </w:lvl>
+    <w:lvl w:ilvl="3" w:tplc="04090001" w:tentative="1">
+      <w:start w:val="1"/>
+      <w:numFmt w:val="bullet"/>
+      <w:lvlText w:val=""/>
+      <w:lvlJc w:val="left"/>
+      <w:pPr>
+        <w:ind w:left="2880" w:hanging="360"/>
+      </w:pPr>
+      <w:rPr>
+        <w:rFonts w:ascii="Symbol" w:hAnsi="Symbol" w:hint="default"/>
+      </w:rPr>
+    </w:lvl>
+    <w:lvl w:ilvl="4" w:tplc="04090003" w:tentative="1">
+      <w:start w:val="1"/>
+      <w:numFmt w:val="bullet"/>
+      <w:lvlText w:val="o"/>
+      <w:lvlJc w:val="left"/>
+      <w:pPr>
+        <w:ind w:left="3600" w:hanging="360"/>
+      </w:pPr>
+      <w:rPr>
+        <w:rFonts w:ascii="Courier New" w:hAnsi="Courier New" w:cs="Courier New" w:hint="default"/>
+      </w:rPr>
+    </w:lvl>
+    <w:lvl w:ilvl="5" w:tplc="04090005" w:tentative="1">
+      <w:start w:val="1"/>
+      <w:numFmt w:val="bullet"/>
+      <w:lvlText w:val=""/>
+      <w:lvlJc w:val="left"/>
+      <w:pPr>
+        <w:ind w:left="4320" w:hanging="360"/>
+      </w:pPr>
+      <w:rPr>
+        <w:rFonts w:ascii="Wingdings" w:hAnsi="Wingdings" w:hint="default"/>
+      </w:rPr>
+    </w:lvl>
+    <w:lvl w:ilvl="6" w:tplc="04090001" w:tentative="1">
+      <w:start w:val="1"/>
+      <w:numFmt w:val="bullet"/>
+      <w:lvlText w:val=""/>
+      <w:lvlJc w:val="left"/>
+      <w:pPr>
+        <w:ind w:left="5040" w:hanging="360"/>
+      </w:pPr>
+      <w:rPr>
+        <w:rFonts w:ascii="Symbol" w:hAnsi="Symbol" w:hint="default"/>
+      </w:rPr>
+    </w:lvl>
+    <w:lvl w:ilvl="7" w:tplc="04090003" w:tentative="1">
+      <w:start w:val="1"/>
+      <w:numFmt w:val="bullet"/>
+      <w:lvlText w:val="o"/>
+      <w:lvlJc w:val="left"/>
+      <w:pPr>
+        <w:ind w:left="5760" w:hanging="360"/>
+      </w:pPr>
+      <w:rPr>
+        <w:rFonts w:ascii="Courier New" w:hAnsi="Courier New" w:cs="Courier New" w:hint="default"/>
+      </w:rPr>
+    </w:lvl>
+    <w:lvl w:ilvl="8" w:tplc="04090005" w:tentative="1">
+      <w:start w:val="1"/>
+      <w:numFmt w:val="bullet"/>
+      <w:lvlText w:val=""/>
+      <w:lvlJc w:val="left"/>
+      <w:pPr>
+        <w:ind w:left="6480" w:hanging="360"/>
+      </w:pPr>
+      <w:rPr>
+        <w:rFonts w:ascii="Wingdings" w:hAnsi="Wingdings" w:hint="default"/>
+      </w:rPr>
+    </w:lvl>
+  </w:abstractNum>
+  <w:abstractNum w:abstractNumId="2" w15:restartNumberingAfterBreak="0">
+    <w:nsid w:val="674A46C2"/>
+    <w:multiLevelType w:val="hybridMultilevel"/>
+    <w:tmpl w:val="E034CBC0"/>
+    <w:lvl w:ilvl="0" w:tplc="4ED21EBE">
+      <w:numFmt w:val="bullet"/>
+      <w:lvlText w:val=""/>
+      <w:lvlJc w:val="left"/>
+      <w:pPr>
+        <w:ind w:left="720" w:hanging="360"/>
+      </w:pPr>
+      <w:rPr>
+        <w:rFonts w:ascii="Symbol" w:eastAsiaTheme="minorHAnsi" w:hAnsi="Symbol" w:cstheme="minorBidi" w:hint="default"/>
+      </w:rPr>
+    </w:lvl>
+    <w:lvl w:ilvl="1" w:tplc="04090003" w:tentative="1">
+      <w:start w:val="1"/>
+      <w:numFmt w:val="bullet"/>
+      <w:lvlText w:val="o"/>
+      <w:lvlJc w:val="left"/>
+      <w:pPr>
+        <w:ind w:left="1440" w:hanging="360"/>
+      </w:pPr>
+      <w:rPr>
+        <w:rFonts w:ascii="Courier New" w:hAnsi="Courier New" w:cs="Courier New" w:hint="default"/>
+      </w:rPr>
+    </w:lvl>
+    <w:lvl w:ilvl="2" w:tplc="04090005" w:tentative="1">
+      <w:start w:val="1"/>
+      <w:numFmt w:val="bullet"/>
+      <w:lvlText w:val=""/>
+      <w:lvlJc w:val="left"/>
+      <w:pPr>
+        <w:ind w:left="2160" w:hanging="360"/>
+      </w:pPr>
+      <w:rPr>
+        <w:rFonts w:ascii="Wingdings" w:hAnsi="Wingdings" w:hint="default"/>
+      </w:rPr>
+    </w:lvl>
+    <w:lvl w:ilvl="3" w:tplc="04090001" w:tentative="1">
+      <w:start w:val="1"/>
+      <w:numFmt w:val="bullet"/>
+      <w:lvlText w:val=""/>
+      <w:lvlJc w:val="left"/>
+      <w:pPr>
+        <w:ind w:left="2880" w:hanging="360"/>
+      </w:pPr>
+      <w:rPr>
+        <w:rFonts w:ascii="Symbol" w:hAnsi="Symbol" w:hint="default"/>
+      </w:rPr>
+    </w:lvl>
+    <w:lvl w:ilvl="4" w:tplc="04090003" w:tentative="1">
+      <w:start w:val="1"/>
+      <w:numFmt w:val="bullet"/>
+      <w:lvlText w:val="o"/>
+      <w:lvlJc w:val="left"/>
+      <w:pPr>
+        <w:ind w:left="3600" w:hanging="360"/>
+      </w:pPr>
+      <w:rPr>
+        <w:rFonts w:ascii="Courier New" w:hAnsi="Courier New" w:cs="Courier New" w:hint="default"/>
+      </w:rPr>
+    </w:lvl>
+    <w:lvl w:ilvl="5" w:tplc="04090005" w:tentative="1">
+      <w:start w:val="1"/>
+      <w:numFmt w:val="bullet"/>
+      <w:lvlText w:val=""/>
+      <w:lvlJc w:val="left"/>
+      <w:pPr>
+        <w:ind w:left="4320" w:hanging="360"/>
+      </w:pPr>
+      <w:rPr>
+        <w:rFonts w:ascii="Wingdings" w:hAnsi="Wingdings" w:hint="default"/>
+      </w:rPr>
+    </w:lvl>
+    <w:lvl w:ilvl="6" w:tplc="04090001" w:tentative="1">
+      <w:start w:val="1"/>
+      <w:numFmt w:val="bullet"/>
+      <w:lvlText w:val=""/>
+      <w:lvlJc w:val="left"/>
+      <w:pPr>
+        <w:ind w:left="5040" w:hanging="360"/>
+      </w:pPr>
+      <w:rPr>
+        <w:rFonts w:ascii="Symbol" w:hAnsi="Symbol" w:hint="default"/>
+      </w:rPr>
+    </w:lvl>
+    <w:lvl w:ilvl="7" w:tplc="04090003" w:tentative="1">
+      <w:start w:val="1"/>
+      <w:numFmt w:val="bullet"/>
+      <w:lvlText w:val="o"/>
+      <w:lvlJc w:val="left"/>
+      <w:pPr>
+        <w:ind w:left="5760" w:hanging="360"/>
+      </w:pPr>
+      <w:rPr>
+        <w:rFonts w:ascii="Courier New" w:hAnsi="Courier New" w:cs="Courier New" w:hint="default"/>
+      </w:rPr>
+    </w:lvl>
+    <w:lvl w:ilvl="8" w:tplc="04090005" w:tentative="1">
+      <w:start w:val="1"/>
+      <w:numFmt w:val="bullet"/>
+      <w:lvlText w:val=""/>
+      <w:lvlJc w:val="left"/>
+      <w:pPr>
+        <w:ind w:left="6480" w:hanging="360"/>
+      </w:pPr>
+      <w:rPr>
+        <w:rFonts w:ascii="Wingdings" w:hAnsi="Wingdings" w:hint="default"/>
+      </w:rPr>
+    </w:lvl>
+  </w:abstractNum>
+  <w:num w:numId="1">
+    <w:abstractNumId w:val="1"/>
+  </w:num>
+  <w:num w:numId="2">
+    <w:abstractNumId w:val="2"/>
+  </w:num>
+  <w:num w:numId="3">
+    <w:abstractNumId w:val="0"/>
+  </w:num>
+</w:numbering>
 </file>
 
 <file path=word/styles.xml><?xml version="1.0" encoding="utf-8"?>
@@ -3227,6 +4786,17 @@
     <w:uiPriority w:val="99"/>
     <w:rsid w:val="00801626"/>
   </w:style>
+  <w:style w:type="paragraph" w:styleId="ListParagraph">
+    <w:name w:val="List Paragraph"/>
+    <w:basedOn w:val="Normal"/>
+    <w:uiPriority w:val="34"/>
+    <w:qFormat/>
+    <w:rsid w:val="007D2047"/>
+    <w:pPr>
+      <w:ind w:left="720"/>
+      <w:contextualSpacing/>
+    </w:pPr>
+  </w:style>
 </w:styles>
 </file>
 

</xml_diff>